<commit_message>
Update Req_3 - Kho
</commit_message>
<xml_diff>
--- a/Documents/New_Requirement Document _ Nhom Tich Hop/[Req3]Kho.docx
+++ b/Documents/New_Requirement Document _ Nhom Tich Hop/[Req3]Kho.docx
@@ -103,8 +103,10 @@
         <w:t>.</w:t>
       </w:r>
       <w:r>
-        <w:t>00</w:t>
-      </w:r>
+        <w:t>1</w:t>
+      </w:r>
+      <w:bookmarkStart w:id="0" w:name="_GoBack"/>
+      <w:bookmarkEnd w:id="0"/>
     </w:p>
     <w:p>
       <w:pPr>
@@ -337,6 +339,50 @@
             </w:r>
             <w:r>
               <w:t>Hứa Minh Trí</w:t>
+            </w:r>
+          </w:p>
+        </w:tc>
+      </w:tr>
+      <w:tr>
+        <w:tc>
+          <w:tcPr>
+            <w:tcW w:w="874" w:type="pct"/>
+            <w:shd w:val="clear" w:color="auto" w:fill="F2F2F2" w:themeFill="background1" w:themeFillShade="F2"/>
+          </w:tcPr>
+          <w:p>
+            <w:pPr>
+              <w:pStyle w:val="ChartBodyCopy"/>
+            </w:pPr>
+            <w:r>
+              <w:t>15/11/2016</w:t>
+            </w:r>
+          </w:p>
+        </w:tc>
+        <w:tc>
+          <w:tcPr>
+            <w:tcW w:w="813" w:type="pct"/>
+            <w:shd w:val="clear" w:color="auto" w:fill="F2F2F2" w:themeFill="background1" w:themeFillShade="F2"/>
+          </w:tcPr>
+          <w:p>
+            <w:pPr>
+              <w:pStyle w:val="ChartBodyCopy"/>
+            </w:pPr>
+            <w:r>
+              <w:t>1.1</w:t>
+            </w:r>
+          </w:p>
+        </w:tc>
+        <w:tc>
+          <w:tcPr>
+            <w:tcW w:w="3313" w:type="pct"/>
+            <w:shd w:val="clear" w:color="auto" w:fill="F2F2F2" w:themeFill="background1" w:themeFillShade="F2"/>
+          </w:tcPr>
+          <w:p>
+            <w:pPr>
+              <w:pStyle w:val="ChartBodyCopy"/>
+            </w:pPr>
+            <w:r>
+              <w:t>Bổ Sung Activity Diagram + Bổ sung nội dung Phân Tích Thiết kế, đặc tả - Thành Viên: Châu Minh Tuấn</w:t>
             </w:r>
           </w:p>
         </w:tc>
@@ -586,41 +632,6 @@
           </w:p>
         </w:tc>
       </w:tr>
-      <w:tr>
-        <w:tc>
-          <w:tcPr>
-            <w:tcW w:w="874" w:type="pct"/>
-            <w:shd w:val="clear" w:color="auto" w:fill="F2F2F2" w:themeFill="background1" w:themeFillShade="F2"/>
-          </w:tcPr>
-          <w:p>
-            <w:pPr>
-              <w:pStyle w:val="ChartBodyCopy"/>
-            </w:pPr>
-          </w:p>
-        </w:tc>
-        <w:tc>
-          <w:tcPr>
-            <w:tcW w:w="813" w:type="pct"/>
-            <w:shd w:val="clear" w:color="auto" w:fill="F2F2F2" w:themeFill="background1" w:themeFillShade="F2"/>
-          </w:tcPr>
-          <w:p>
-            <w:pPr>
-              <w:pStyle w:val="ChartBodyCopy"/>
-            </w:pPr>
-          </w:p>
-        </w:tc>
-        <w:tc>
-          <w:tcPr>
-            <w:tcW w:w="3313" w:type="pct"/>
-            <w:shd w:val="clear" w:color="auto" w:fill="F2F2F2" w:themeFill="background1" w:themeFillShade="F2"/>
-          </w:tcPr>
-          <w:p>
-            <w:pPr>
-              <w:pStyle w:val="ChartBodyCopy"/>
-            </w:pPr>
-          </w:p>
-        </w:tc>
-      </w:tr>
     </w:tbl>
     <w:p>
       <w:pPr>
@@ -702,7 +713,33 @@
           <w:sz w:val="28"/>
           <w:lang w:val="vi-VN"/>
         </w:rPr>
-        <w:t>Nhận bảng kế hoạch từ phòng kế hoạch:</w:t>
+        <w:t>Nhận</w:t>
+      </w:r>
+      <w:r>
+        <w:rPr>
+          <w:sz w:val="28"/>
+        </w:rPr>
+        <w:t xml:space="preserve"> Và thực hiện các chỉ thị</w:t>
+      </w:r>
+      <w:r>
+        <w:rPr>
+          <w:sz w:val="28"/>
+          <w:lang w:val="vi-VN"/>
+        </w:rPr>
+        <w:t xml:space="preserve"> phòng kế hoạch</w:t>
+      </w:r>
+      <w:r>
+        <w:rPr>
+          <w:sz w:val="28"/>
+        </w:rPr>
+        <w:t xml:space="preserve"> [Req_1]</w:t>
+      </w:r>
+      <w:r>
+        <w:rPr>
+          <w:sz w:val="28"/>
+          <w:lang w:val="vi-VN"/>
+        </w:rPr>
+        <w:t>:</w:t>
       </w:r>
     </w:p>
     <w:p>
@@ -731,6 +768,12 @@
         </w:rPr>
         <w:t xml:space="preserve"> Nhập Kho</w:t>
       </w:r>
+      <w:r>
+        <w:rPr>
+          <w:sz w:val="28"/>
+        </w:rPr>
+        <w:t xml:space="preserve"> [UC1_1]</w:t>
+      </w:r>
     </w:p>
     <w:p>
       <w:pPr>
@@ -758,25 +801,11 @@
         </w:rPr>
         <w:t xml:space="preserve"> Xuất Kho</w:t>
       </w:r>
-    </w:p>
-    <w:p>
-      <w:pPr>
-        <w:pStyle w:val="ListParagraph"/>
-        <w:numPr>
-          <w:ilvl w:val="1"/>
-          <w:numId w:val="21"/>
-        </w:numPr>
+      <w:r>
         <w:rPr>
           <w:sz w:val="28"/>
-          <w:lang w:val="vi-VN"/>
-        </w:rPr>
-      </w:pPr>
-      <w:r>
-        <w:rPr>
-          <w:sz w:val="28"/>
-          <w:lang w:val="en-GB"/>
-        </w:rPr>
-        <w:t>Báo Cáo Tình Trạng Hàng</w:t>
+        </w:rPr>
+        <w:t xml:space="preserve"> [UC1_2]</w:t>
       </w:r>
     </w:p>
     <w:p>
@@ -787,35 +816,21 @@
           <w:numId w:val="21"/>
         </w:numPr>
         <w:rPr>
+          <w:lang w:val="vi-VN"/>
+        </w:rPr>
+      </w:pPr>
+      <w:r>
+        <w:rPr>
           <w:sz w:val="28"/>
           <w:lang w:val="vi-VN"/>
         </w:rPr>
-      </w:pPr>
+        <w:t>Lập ra báo cáo</w:t>
+      </w:r>
       <w:r>
         <w:rPr>
           <w:sz w:val="28"/>
-          <w:lang w:val="vi-VN"/>
-        </w:rPr>
-        <w:t>Nhắn tin đến tất cả các phòng ban</w:t>
-      </w:r>
-    </w:p>
-    <w:p>
-      <w:pPr>
-        <w:pStyle w:val="ListParagraph"/>
-        <w:numPr>
-          <w:ilvl w:val="0"/>
-          <w:numId w:val="21"/>
-        </w:numPr>
-        <w:rPr>
-          <w:lang w:val="vi-VN"/>
-        </w:rPr>
-      </w:pPr>
-      <w:r>
-        <w:rPr>
-          <w:sz w:val="28"/>
-          <w:lang w:val="vi-VN"/>
-        </w:rPr>
-        <w:t>Lập ra báo cáo</w:t>
+        </w:rPr>
+        <w:t xml:space="preserve"> tình trạng.</w:t>
       </w:r>
     </w:p>
     <w:p>
@@ -823,22 +838,22 @@
         <w:pStyle w:val="Heading1"/>
       </w:pPr>
       <w:r>
-        <w:t>Phân Tích Use Case</w:t>
-      </w:r>
-    </w:p>
-    <w:p>
-      <w:r>
-        <w:rPr>
-          <w:rFonts w:ascii="Arial" w:hAnsi="Arial" w:cs="Arial"/>
+        <w:rPr>
           <w:noProof/>
-          <w:sz w:val="24"/>
-          <w:szCs w:val="24"/>
         </w:rPr>
         <w:drawing>
-          <wp:inline distT="0" distB="0" distL="0" distR="0" wp14:anchorId="05E57461" wp14:editId="4EAE5985">
-            <wp:extent cx="5591175" cy="3276600"/>
-            <wp:effectExtent l="0" t="0" r="9525" b="0"/>
-            <wp:docPr id="15" name="Picture 15"/>
+          <wp:anchor distT="0" distB="0" distL="114300" distR="114300" simplePos="0" relativeHeight="251662336" behindDoc="0" locked="0" layoutInCell="1" allowOverlap="1" wp14:anchorId="365E6500" wp14:editId="5E5577F5">
+            <wp:simplePos x="0" y="0"/>
+            <wp:positionH relativeFrom="margin">
+              <wp:align>left</wp:align>
+            </wp:positionH>
+            <wp:positionV relativeFrom="paragraph">
+              <wp:posOffset>476250</wp:posOffset>
+            </wp:positionV>
+            <wp:extent cx="4183380" cy="3348355"/>
+            <wp:effectExtent l="0" t="0" r="7620" b="4445"/>
+            <wp:wrapTopAndBottom/>
+            <wp:docPr id="5" name="Picture 5"/>
             <wp:cNvGraphicFramePr>
               <a:graphicFrameLocks xmlns:a="http://schemas.openxmlformats.org/drawingml/2006/main" noChangeAspect="1"/>
             </wp:cNvGraphicFramePr>
@@ -846,7 +861,7 @@
               <a:graphicData uri="http://schemas.openxmlformats.org/drawingml/2006/picture">
                 <pic:pic xmlns:pic="http://schemas.openxmlformats.org/drawingml/2006/picture">
                   <pic:nvPicPr>
-                    <pic:cNvPr id="0" name="Picture 10"/>
+                    <pic:cNvPr id="0" name="Picture 4"/>
                     <pic:cNvPicPr>
                       <a:picLocks noChangeAspect="1" noChangeArrowheads="1"/>
                     </pic:cNvPicPr>
@@ -867,7 +882,7 @@
                   <pic:spPr bwMode="auto">
                     <a:xfrm>
                       <a:off x="0" y="0"/>
-                      <a:ext cx="5591175" cy="3276600"/>
+                      <a:ext cx="4183380" cy="3348355"/>
                     </a:xfrm>
                     <a:prstGeom prst="rect">
                       <a:avLst/>
@@ -880,12 +895,22 @@
                 </pic:pic>
               </a:graphicData>
             </a:graphic>
-          </wp:inline>
+            <wp14:sizeRelH relativeFrom="margin">
+              <wp14:pctWidth>0</wp14:pctWidth>
+            </wp14:sizeRelH>
+            <wp14:sizeRelV relativeFrom="margin">
+              <wp14:pctHeight>0</wp14:pctHeight>
+            </wp14:sizeRelV>
+          </wp:anchor>
         </w:drawing>
+      </w:r>
+      <w:r>
+        <w:t>Phân Tích Use Case</w:t>
       </w:r>
     </w:p>
     <w:p/>
     <w:p/>
+    <w:p/>
     <w:p>
       <w:pPr>
         <w:pStyle w:val="Heading2"/>
@@ -907,7 +932,7 @@
           <w:sz w:val="32"/>
           <w:u w:val="single"/>
         </w:rPr>
-        <w:t>Lập Phiếu Nhập Kho</w:t>
+        <w:t>Nhập Kho</w:t>
       </w:r>
     </w:p>
     <w:p>
@@ -926,7 +951,13 @@
         <w:rPr>
           <w:b/>
         </w:rPr>
-        <w:t>: UC1_1</w:t>
+        <w:t>: UC3</w:t>
+      </w:r>
+      <w:r>
+        <w:rPr>
+          <w:b/>
+        </w:rPr>
+        <w:t>_1</w:t>
       </w:r>
     </w:p>
     <w:p>
@@ -976,7 +1007,7 @@
           <w:sz w:val="24"/>
           <w:szCs w:val="28"/>
         </w:rPr>
-        <w:t xml:space="preserve"> phòng kế hoạch sẻ tiến hành </w:t>
+        <w:t xml:space="preserve"> phòng kế hoạch</w:t>
       </w:r>
       <w:r>
         <w:rPr>
@@ -984,7 +1015,7 @@
           <w:sz w:val="24"/>
           <w:szCs w:val="28"/>
         </w:rPr>
-        <w:t>lập phiếu nhập</w:t>
+        <w:t xml:space="preserve"> [Req_1] </w:t>
       </w:r>
       <w:r>
         <w:rPr>
@@ -992,7 +1023,7 @@
           <w:sz w:val="24"/>
           <w:szCs w:val="28"/>
         </w:rPr>
-        <w:t xml:space="preserve"> kho </w:t>
+        <w:t xml:space="preserve"> sẻ tiến hành </w:t>
       </w:r>
       <w:r>
         <w:rPr>
@@ -1000,7 +1031,7 @@
           <w:sz w:val="24"/>
           <w:szCs w:val="28"/>
         </w:rPr>
-        <w:t xml:space="preserve">để </w:t>
+        <w:t>lập phiếu nhập</w:t>
       </w:r>
       <w:r>
         <w:rPr>
@@ -1008,7 +1039,7 @@
           <w:sz w:val="24"/>
           <w:szCs w:val="28"/>
         </w:rPr>
-        <w:t>nhập hàng.</w:t>
+        <w:t xml:space="preserve"> kho </w:t>
       </w:r>
       <w:r>
         <w:rPr>
@@ -1016,7 +1047,7 @@
           <w:sz w:val="24"/>
           <w:szCs w:val="28"/>
         </w:rPr>
-        <w:br/>
+        <w:t xml:space="preserve">để </w:t>
       </w:r>
       <w:r>
         <w:rPr>
@@ -1024,7 +1055,39 @@
           <w:sz w:val="24"/>
           <w:szCs w:val="28"/>
         </w:rPr>
-        <w:t xml:space="preserve">Quá trình lậpPhiếu nhập </w:t>
+        <w:t>nhập hàng.</w:t>
+      </w:r>
+      <w:r>
+        <w:rPr>
+          <w:rFonts w:ascii="Cambria" w:hAnsi="Cambria" w:cs="Cambria"/>
+          <w:sz w:val="24"/>
+          <w:szCs w:val="28"/>
+        </w:rPr>
+        <w:br/>
+      </w:r>
+      <w:r>
+        <w:rPr>
+          <w:rFonts w:ascii="Cambria" w:hAnsi="Cambria" w:cs="Cambria"/>
+          <w:sz w:val="24"/>
+          <w:szCs w:val="28"/>
+        </w:rPr>
+        <w:t>Quá trình lập</w:t>
+      </w:r>
+      <w:r>
+        <w:rPr>
+          <w:rFonts w:ascii="Cambria" w:hAnsi="Cambria" w:cs="Cambria"/>
+          <w:sz w:val="24"/>
+          <w:szCs w:val="28"/>
+        </w:rPr>
+        <w:t xml:space="preserve"> </w:t>
+      </w:r>
+      <w:r>
+        <w:rPr>
+          <w:rFonts w:ascii="Cambria" w:hAnsi="Cambria" w:cs="Cambria"/>
+          <w:sz w:val="24"/>
+          <w:szCs w:val="28"/>
+        </w:rPr>
+        <w:t xml:space="preserve">Phiếu nhập </w:t>
       </w:r>
       <w:r>
         <w:rPr>
@@ -1104,7 +1167,23 @@
           <w:sz w:val="24"/>
           <w:szCs w:val="28"/>
         </w:rPr>
-        <w:t>Kiểm tra hàng và số lượng, thay đổi(nếu có</w:t>
+        <w:t>Kiểm tra hàng và số lượng, thay đổi</w:t>
+      </w:r>
+      <w:r>
+        <w:rPr>
+          <w:rFonts w:ascii="Cambria" w:hAnsi="Cambria" w:cs="Cambria"/>
+          <w:sz w:val="24"/>
+          <w:szCs w:val="28"/>
+        </w:rPr>
+        <w:t xml:space="preserve"> </w:t>
+      </w:r>
+      <w:r>
+        <w:rPr>
+          <w:rFonts w:ascii="Cambria" w:hAnsi="Cambria" w:cs="Cambria"/>
+          <w:sz w:val="24"/>
+          <w:szCs w:val="28"/>
+        </w:rPr>
+        <w:t>(nếu có</w:t>
       </w:r>
       <w:r>
         <w:rPr>
@@ -1281,6 +1360,15 @@
         </w:rPr>
         <w:t>Precondition: Phải có yêu cầu nhập kho từ phòng kế hoạch</w:t>
       </w:r>
+      <w:r>
+        <w:rPr>
+          <w:rFonts w:asciiTheme="minorHAnsi" w:hAnsiTheme="minorHAnsi" w:cstheme="minorHAnsi"/>
+          <w:bCs/>
+          <w:sz w:val="28"/>
+          <w:szCs w:val="28"/>
+        </w:rPr>
+        <w:t xml:space="preserve"> [UC1_1]</w:t>
+      </w:r>
     </w:p>
     <w:p>
       <w:pPr>
@@ -1309,10 +1397,29 @@
     </w:p>
     <w:p>
       <w:pPr>
+        <w:jc w:val="both"/>
+      </w:pPr>
+    </w:p>
+    <w:p>
+      <w:pPr>
+        <w:jc w:val="both"/>
+      </w:pPr>
+    </w:p>
+    <w:p>
+      <w:pPr>
+        <w:jc w:val="both"/>
+      </w:pPr>
+    </w:p>
+    <w:p>
+      <w:pPr>
+        <w:jc w:val="both"/>
+      </w:pPr>
+    </w:p>
+    <w:p>
+      <w:pPr>
         <w:pStyle w:val="Heading3"/>
       </w:pPr>
       <w:r>
-        <w:lastRenderedPageBreak/>
         <w:t>Basic Flow</w:t>
       </w:r>
     </w:p>
@@ -2044,6 +2151,7 @@
     </w:p>
     <w:p>
       <w:pPr>
+        <w:ind w:firstLine="720"/>
         <w:rPr>
           <w:sz w:val="28"/>
           <w:szCs w:val="28"/>
@@ -2071,15 +2179,27 @@
         <w:ind w:left="720"/>
       </w:pPr>
       <w:r>
+        <w:rPr>
+          <w:sz w:val="32"/>
+        </w:rPr>
         <w:t xml:space="preserve">Bộ Phận Kho sẻ nhận được thông báo, chỉ thị nhập hàng và bắt đầu tiến hành </w:t>
       </w:r>
       <w:r>
+        <w:rPr>
+          <w:sz w:val="32"/>
+        </w:rPr>
         <w:t xml:space="preserve">lập phiếu </w:t>
       </w:r>
       <w:r>
+        <w:rPr>
+          <w:sz w:val="32"/>
+        </w:rPr>
         <w:t>nhậ</w:t>
       </w:r>
       <w:r>
+        <w:rPr>
+          <w:sz w:val="32"/>
+        </w:rPr>
         <w:t>p kho</w:t>
       </w:r>
     </w:p>
@@ -2091,8 +2211,14 @@
         <w:lastRenderedPageBreak/>
         <w:t>Failure End Condition</w:t>
       </w:r>
-      <w:bookmarkStart w:id="0" w:name="_GoBack"/>
-      <w:bookmarkEnd w:id="0"/>
+    </w:p>
+    <w:p>
+      <w:pPr>
+        <w:ind w:left="720"/>
+      </w:pPr>
+      <w:r>
+        <w:t>Có bất kỳ một trong các Exception được đề ra trong Mục [3.1.6]</w:t>
+      </w:r>
     </w:p>
     <w:p>
       <w:pPr>
@@ -2104,6 +2230,14 @@
     </w:p>
     <w:p>
       <w:pPr>
+        <w:ind w:left="720"/>
+      </w:pPr>
+      <w:r>
+        <w:t>Quá trận nhận phiếu từ phòng kế hoạch và lập phiều diễn ra từ 10-20 phút</w:t>
+      </w:r>
+    </w:p>
+    <w:p>
+      <w:pPr>
         <w:pStyle w:val="Heading3"/>
       </w:pPr>
       <w:r>
@@ -2139,28 +2273,97 @@
         <w:pStyle w:val="Heading3"/>
       </w:pPr>
       <w:r>
+        <w:rPr>
+          <w:noProof/>
+        </w:rPr>
+        <w:drawing>
+          <wp:anchor distT="0" distB="0" distL="114300" distR="114300" simplePos="0" relativeHeight="251659264" behindDoc="0" locked="0" layoutInCell="1" allowOverlap="1" wp14:anchorId="44EF06A8" wp14:editId="20DF2AD5">
+            <wp:simplePos x="0" y="0"/>
+            <wp:positionH relativeFrom="column">
+              <wp:posOffset>1638300</wp:posOffset>
+            </wp:positionH>
+            <wp:positionV relativeFrom="paragraph">
+              <wp:posOffset>231775</wp:posOffset>
+            </wp:positionV>
+            <wp:extent cx="2263140" cy="4838700"/>
+            <wp:effectExtent l="0" t="0" r="3810" b="0"/>
+            <wp:wrapTopAndBottom/>
+            <wp:docPr id="3" name="Picture 3"/>
+            <wp:cNvGraphicFramePr>
+              <a:graphicFrameLocks xmlns:a="http://schemas.openxmlformats.org/drawingml/2006/main" noChangeAspect="1"/>
+            </wp:cNvGraphicFramePr>
+            <a:graphic xmlns:a="http://schemas.openxmlformats.org/drawingml/2006/main">
+              <a:graphicData uri="http://schemas.openxmlformats.org/drawingml/2006/picture">
+                <pic:pic xmlns:pic="http://schemas.openxmlformats.org/drawingml/2006/picture">
+                  <pic:nvPicPr>
+                    <pic:cNvPr id="0" name="Picture 2"/>
+                    <pic:cNvPicPr>
+                      <a:picLocks noChangeAspect="1" noChangeArrowheads="1"/>
+                    </pic:cNvPicPr>
+                  </pic:nvPicPr>
+                  <pic:blipFill>
+                    <a:blip r:embed="rId15">
+                      <a:extLst>
+                        <a:ext uri="{28A0092B-C50C-407E-A947-70E740481C1C}">
+                          <a14:useLocalDpi xmlns:a14="http://schemas.microsoft.com/office/drawing/2010/main" val="0"/>
+                        </a:ext>
+                      </a:extLst>
+                    </a:blip>
+                    <a:srcRect/>
+                    <a:stretch>
+                      <a:fillRect/>
+                    </a:stretch>
+                  </pic:blipFill>
+                  <pic:spPr bwMode="auto">
+                    <a:xfrm>
+                      <a:off x="0" y="0"/>
+                      <a:ext cx="2263140" cy="4838700"/>
+                    </a:xfrm>
+                    <a:prstGeom prst="rect">
+                      <a:avLst/>
+                    </a:prstGeom>
+                    <a:noFill/>
+                    <a:ln>
+                      <a:noFill/>
+                    </a:ln>
+                  </pic:spPr>
+                </pic:pic>
+              </a:graphicData>
+            </a:graphic>
+            <wp14:sizeRelV relativeFrom="margin">
+              <wp14:pctHeight>0</wp14:pctHeight>
+            </wp14:sizeRelV>
+          </wp:anchor>
+        </w:drawing>
+      </w:r>
+      <w:r>
         <w:t>Activity Diagram</w:t>
       </w:r>
     </w:p>
+    <w:p/>
     <w:p>
       <w:pPr>
         <w:pStyle w:val="Heading3"/>
       </w:pPr>
-      <w:r>
-        <w:t>Sequence Diagram</w:t>
-      </w:r>
-    </w:p>
-    <w:p>
       <w:r>
         <w:rPr>
           <w:noProof/>
           <w:sz w:val="24"/>
           <w:szCs w:val="24"/>
         </w:rPr>
+        <w:lastRenderedPageBreak/>
         <w:drawing>
-          <wp:inline distT="0" distB="0" distL="0" distR="0" wp14:anchorId="25B5174C" wp14:editId="2F4B7F59">
+          <wp:anchor distT="0" distB="0" distL="114300" distR="114300" simplePos="0" relativeHeight="251658240" behindDoc="0" locked="0" layoutInCell="1" allowOverlap="1" wp14:anchorId="33D6C400" wp14:editId="512A0333">
+            <wp:simplePos x="0" y="0"/>
+            <wp:positionH relativeFrom="margin">
+              <wp:align>left</wp:align>
+            </wp:positionH>
+            <wp:positionV relativeFrom="paragraph">
+              <wp:posOffset>534035</wp:posOffset>
+            </wp:positionV>
             <wp:extent cx="5724525" cy="5076825"/>
             <wp:effectExtent l="0" t="0" r="9525" b="9525"/>
+            <wp:wrapTopAndBottom/>
             <wp:docPr id="9" name="Picture 9"/>
             <wp:cNvGraphicFramePr>
               <a:graphicFrameLocks xmlns:a="http://schemas.openxmlformats.org/drawingml/2006/main" noChangeAspect="1"/>
@@ -2175,7 +2378,7 @@
                     </pic:cNvPicPr>
                   </pic:nvPicPr>
                   <pic:blipFill>
-                    <a:blip r:embed="rId15">
+                    <a:blip r:embed="rId16">
                       <a:extLst>
                         <a:ext uri="{28A0092B-C50C-407E-A947-70E740481C1C}">
                           <a14:useLocalDpi xmlns:a14="http://schemas.microsoft.com/office/drawing/2010/main" val="0"/>
@@ -2203,10 +2406,14 @@
                 </pic:pic>
               </a:graphicData>
             </a:graphic>
-          </wp:inline>
+          </wp:anchor>
         </w:drawing>
       </w:r>
-    </w:p>
+      <w:r>
+        <w:t>Sequence Diagram</w:t>
+      </w:r>
+    </w:p>
+    <w:p/>
     <w:p/>
     <w:p>
       <w:pPr>
@@ -2237,6 +2444,7 @@
           <w:sz w:val="32"/>
           <w:u w:val="single"/>
         </w:rPr>
+        <w:lastRenderedPageBreak/>
         <w:t xml:space="preserve">Use Case: </w:t>
       </w:r>
       <w:r>
@@ -2263,7 +2471,7 @@
         <w:rPr>
           <w:b/>
         </w:rPr>
-        <w:t>: UC1_1</w:t>
+        <w:t>: UC3_2</w:t>
       </w:r>
     </w:p>
     <w:p>
@@ -2441,7 +2649,23 @@
           <w:sz w:val="24"/>
           <w:szCs w:val="28"/>
         </w:rPr>
-        <w:t>Kiểm tra hàng và số lượng, thay đổi(nếu có</w:t>
+        <w:t>Kiểm tra hàng và số lượng, thay đổi</w:t>
+      </w:r>
+      <w:r>
+        <w:rPr>
+          <w:rFonts w:ascii="Cambria" w:hAnsi="Cambria" w:cs="Cambria"/>
+          <w:sz w:val="24"/>
+          <w:szCs w:val="28"/>
+        </w:rPr>
+        <w:t xml:space="preserve"> </w:t>
+      </w:r>
+      <w:r>
+        <w:rPr>
+          <w:rFonts w:ascii="Cambria" w:hAnsi="Cambria" w:cs="Cambria"/>
+          <w:sz w:val="24"/>
+          <w:szCs w:val="28"/>
+        </w:rPr>
+        <w:t>(nếu có</w:t>
       </w:r>
       <w:r>
         <w:rPr>
@@ -2631,16 +2855,13 @@
     <w:p>
       <w:pPr>
         <w:jc w:val="both"/>
-      </w:pPr>
-      <w:r>
         <w:rPr>
           <w:rFonts w:asciiTheme="minorHAnsi" w:hAnsiTheme="minorHAnsi" w:cstheme="minorHAnsi"/>
           <w:bCs/>
           <w:sz w:val="28"/>
           <w:szCs w:val="28"/>
         </w:rPr>
-        <w:t>•</w:t>
-      </w:r>
+      </w:pPr>
       <w:r>
         <w:rPr>
           <w:rFonts w:asciiTheme="minorHAnsi" w:hAnsiTheme="minorHAnsi" w:cstheme="minorHAnsi"/>
@@ -2648,9 +2869,78 @@
           <w:sz w:val="28"/>
           <w:szCs w:val="28"/>
         </w:rPr>
+        <w:t>•</w:t>
+      </w:r>
+      <w:r>
+        <w:rPr>
+          <w:rFonts w:asciiTheme="minorHAnsi" w:hAnsiTheme="minorHAnsi" w:cstheme="minorHAnsi"/>
+          <w:bCs/>
+          <w:sz w:val="28"/>
+          <w:szCs w:val="28"/>
+        </w:rPr>
         <w:tab/>
         <w:t>Precondition: Khi có yêu cầu xuất kho từ phòng kế hoạch</w:t>
       </w:r>
+    </w:p>
+    <w:p>
+      <w:pPr>
+        <w:jc w:val="both"/>
+        <w:rPr>
+          <w:rFonts w:asciiTheme="minorHAnsi" w:hAnsiTheme="minorHAnsi" w:cstheme="minorHAnsi"/>
+          <w:bCs/>
+          <w:sz w:val="28"/>
+          <w:szCs w:val="28"/>
+        </w:rPr>
+      </w:pPr>
+    </w:p>
+    <w:p>
+      <w:pPr>
+        <w:jc w:val="both"/>
+        <w:rPr>
+          <w:rFonts w:asciiTheme="minorHAnsi" w:hAnsiTheme="minorHAnsi" w:cstheme="minorHAnsi"/>
+          <w:bCs/>
+          <w:sz w:val="28"/>
+          <w:szCs w:val="28"/>
+        </w:rPr>
+      </w:pPr>
+    </w:p>
+    <w:p>
+      <w:pPr>
+        <w:jc w:val="both"/>
+        <w:rPr>
+          <w:rFonts w:asciiTheme="minorHAnsi" w:hAnsiTheme="minorHAnsi" w:cstheme="minorHAnsi"/>
+          <w:bCs/>
+          <w:sz w:val="28"/>
+          <w:szCs w:val="28"/>
+        </w:rPr>
+      </w:pPr>
+    </w:p>
+    <w:p>
+      <w:pPr>
+        <w:jc w:val="both"/>
+        <w:rPr>
+          <w:rFonts w:asciiTheme="minorHAnsi" w:hAnsiTheme="minorHAnsi" w:cstheme="minorHAnsi"/>
+          <w:bCs/>
+          <w:sz w:val="28"/>
+          <w:szCs w:val="28"/>
+        </w:rPr>
+      </w:pPr>
+    </w:p>
+    <w:p>
+      <w:pPr>
+        <w:jc w:val="both"/>
+        <w:rPr>
+          <w:rFonts w:asciiTheme="minorHAnsi" w:hAnsiTheme="minorHAnsi" w:cstheme="minorHAnsi"/>
+          <w:bCs/>
+          <w:sz w:val="28"/>
+          <w:szCs w:val="28"/>
+        </w:rPr>
+      </w:pPr>
+    </w:p>
+    <w:p>
+      <w:pPr>
+        <w:jc w:val="both"/>
+      </w:pPr>
     </w:p>
     <w:p>
       <w:pPr>
@@ -2847,12 +3137,9 @@
           <w:p>
             <w:pPr>
               <w:widowControl w:val="0"/>
-              <w:numPr>
-                <w:ilvl w:val="0"/>
-                <w:numId w:val="25"/>
-              </w:numPr>
               <w:suppressAutoHyphens/>
               <w:spacing w:before="0" w:after="0" w:line="276" w:lineRule="auto"/>
+              <w:ind w:left="360"/>
               <w:rPr>
                 <w:rFonts w:ascii="Cambria" w:hAnsi="Cambria" w:cs="Cambria"/>
                 <w:sz w:val="28"/>
@@ -2993,23 +3280,6 @@
               <w:t xml:space="preserve"> hàng thành phiếu nhập hàng.</w:t>
             </w:r>
           </w:p>
-          <w:p>
-            <w:pPr>
-              <w:widowControl w:val="0"/>
-              <w:numPr>
-                <w:ilvl w:val="0"/>
-                <w:numId w:val="25"/>
-              </w:numPr>
-              <w:suppressAutoHyphens/>
-              <w:spacing w:before="0" w:after="0" w:line="276" w:lineRule="auto"/>
-              <w:jc w:val="both"/>
-              <w:rPr>
-                <w:rFonts w:ascii="Cambria" w:hAnsi="Cambria" w:cs="Cambria"/>
-                <w:sz w:val="28"/>
-                <w:szCs w:val="28"/>
-              </w:rPr>
-            </w:pPr>
-          </w:p>
         </w:tc>
         <w:tc>
           <w:tcPr>
@@ -3028,12 +3298,9 @@
           <w:p>
             <w:pPr>
               <w:widowControl w:val="0"/>
-              <w:numPr>
-                <w:ilvl w:val="0"/>
-                <w:numId w:val="25"/>
-              </w:numPr>
               <w:suppressAutoHyphens/>
               <w:spacing w:before="0" w:after="0" w:line="276" w:lineRule="auto"/>
+              <w:ind w:left="360"/>
               <w:jc w:val="both"/>
               <w:rPr>
                 <w:rFonts w:ascii="Cambria" w:hAnsi="Cambria" w:cs="Cambria"/>
@@ -3114,12 +3381,9 @@
           <w:p>
             <w:pPr>
               <w:widowControl w:val="0"/>
-              <w:numPr>
-                <w:ilvl w:val="0"/>
-                <w:numId w:val="25"/>
-              </w:numPr>
               <w:suppressAutoHyphens/>
               <w:spacing w:before="0" w:after="0" w:line="276" w:lineRule="auto"/>
+              <w:ind w:left="360"/>
               <w:jc w:val="both"/>
               <w:rPr>
                 <w:rFonts w:ascii="Cambria" w:hAnsi="Cambria" w:cs="Cambria"/>
@@ -3200,12 +3464,9 @@
           <w:p>
             <w:pPr>
               <w:widowControl w:val="0"/>
-              <w:numPr>
-                <w:ilvl w:val="0"/>
-                <w:numId w:val="25"/>
-              </w:numPr>
               <w:suppressAutoHyphens/>
               <w:spacing w:before="0" w:after="0" w:line="276" w:lineRule="auto"/>
+              <w:ind w:left="360"/>
               <w:jc w:val="both"/>
               <w:rPr>
                 <w:rFonts w:ascii="Cambria" w:hAnsi="Cambria" w:cs="Cambria"/>
@@ -3237,12 +3498,9 @@
           <w:p>
             <w:pPr>
               <w:widowControl w:val="0"/>
-              <w:numPr>
-                <w:ilvl w:val="0"/>
-                <w:numId w:val="25"/>
-              </w:numPr>
               <w:suppressAutoHyphens/>
               <w:spacing w:before="0" w:after="0" w:line="276" w:lineRule="auto"/>
+              <w:ind w:left="360"/>
               <w:jc w:val="both"/>
               <w:rPr>
                 <w:rFonts w:ascii="Cambria" w:hAnsi="Cambria" w:cs="Cambria"/>
@@ -3368,9 +3626,28 @@
       </w:pPr>
       <w:r>
         <w:rPr>
+          <w:b/>
           <w:sz w:val="28"/>
         </w:rPr>
-        <w:t>Exception:Kê khai sai số lượng, tên hàng hóa</w:t>
+        <w:t>Exception</w:t>
+      </w:r>
+      <w:r>
+        <w:rPr>
+          <w:sz w:val="28"/>
+        </w:rPr>
+        <w:t>:</w:t>
+      </w:r>
+      <w:r>
+        <w:rPr>
+          <w:sz w:val="28"/>
+        </w:rPr>
+        <w:t xml:space="preserve"> </w:t>
+      </w:r>
+      <w:r>
+        <w:rPr>
+          <w:sz w:val="28"/>
+        </w:rPr>
+        <w:t>Kê khai sai số lượng, tên hàng hóa</w:t>
       </w:r>
     </w:p>
     <w:p>
@@ -3439,8 +3716,69 @@
         <w:pStyle w:val="Heading3"/>
       </w:pPr>
       <w:r>
+        <w:t>Failure End Condition</w:t>
+      </w:r>
+    </w:p>
+    <w:p>
+      <w:pPr>
+        <w:ind w:left="720"/>
+      </w:pPr>
+      <w:r>
+        <w:t>Có bất kỳ một trong các Exception được đề ra trong Mục [3.1.6]</w:t>
+      </w:r>
+    </w:p>
+    <w:p>
+      <w:pPr>
+        <w:pStyle w:val="Heading3"/>
+      </w:pPr>
+      <w:r>
+        <w:t>Frequency</w:t>
+      </w:r>
+    </w:p>
+    <w:p>
+      <w:pPr>
+        <w:ind w:left="720"/>
+      </w:pPr>
+      <w:r>
+        <w:t>Quá trình Xuất Kho Từ lúc nhận phiếu kho diễn ra trong vòng từ 10 – 20 phút</w:t>
+      </w:r>
+    </w:p>
+    <w:p>
+      <w:pPr>
+        <w:pStyle w:val="Heading3"/>
+      </w:pPr>
+      <w:r>
         <w:lastRenderedPageBreak/>
-        <w:t>Failure End Condition</w:t>
+        <w:t>Hiệu Năng</w:t>
+      </w:r>
+    </w:p>
+    <w:p>
+      <w:pPr>
+        <w:ind w:left="720"/>
+      </w:pPr>
+      <w:r>
+        <w:t>Tối thiể</w:t>
+      </w:r>
+      <w:r>
+        <w:t xml:space="preserve">u trong  </w:t>
+      </w:r>
+      <w:r>
+        <w:t>30</w:t>
+      </w:r>
+      <w:r>
+        <w:t>p phải lập phiế</w:t>
+      </w:r>
+      <w:r>
+        <w:t>u xuất</w:t>
+      </w:r>
+      <w:r>
+        <w:t xml:space="preserve"> kho để</w:t>
+      </w:r>
+      <w:r>
+        <w:t xml:space="preserve"> đưa hàng hóa tới địa chỉ yêu cầu của phòng kế hoạch</w:t>
+      </w:r>
+      <w:r>
+        <w:t>.</w:t>
       </w:r>
     </w:p>
     <w:p>
@@ -3448,7 +3786,21 @@
         <w:pStyle w:val="Heading3"/>
       </w:pPr>
       <w:r>
-        <w:t>Frequency</w:t>
+        <w:t>Security</w:t>
+      </w:r>
+    </w:p>
+    <w:p>
+      <w:pPr>
+        <w:ind w:left="720"/>
+      </w:pPr>
+      <w:r>
+        <w:t>Phiế</w:t>
+      </w:r>
+      <w:r>
+        <w:t>u xuất</w:t>
+      </w:r>
+      <w:r>
+        <w:t xml:space="preserve"> kho phải kê khai đúng tên hàng hóa, số lượng.</w:t>
       </w:r>
     </w:p>
     <w:p>
@@ -3456,86 +3808,96 @@
         <w:pStyle w:val="Heading3"/>
       </w:pPr>
       <w:r>
-        <w:t>Hiệu Năng</w:t>
-      </w:r>
-    </w:p>
-    <w:p>
-      <w:pPr>
-        <w:ind w:left="720"/>
-      </w:pPr>
-      <w:r>
-        <w:t>Tối thiể</w:t>
-      </w:r>
-      <w:r>
-        <w:t>u trong  30</w:t>
-      </w:r>
-      <w:r>
-        <w:t>p phải lập phiế</w:t>
-      </w:r>
-      <w:r>
-        <w:t>u xuất</w:t>
-      </w:r>
-      <w:r>
-        <w:t xml:space="preserve"> kho để</w:t>
-      </w:r>
-      <w:r>
-        <w:t xml:space="preserve"> đưa hàng hóa tới địa chỉ yêu cầu của phòng kế hoạch</w:t>
-      </w:r>
-      <w:r>
-        <w:t>.</w:t>
+        <w:t>Activity Diagram</w:t>
+      </w:r>
+    </w:p>
+    <w:p>
+      <w:r>
+        <w:rPr>
+          <w:noProof/>
+        </w:rPr>
+        <w:drawing>
+          <wp:anchor distT="0" distB="0" distL="114300" distR="114300" simplePos="0" relativeHeight="251660288" behindDoc="0" locked="0" layoutInCell="1" allowOverlap="1" wp14:anchorId="17C9DF99" wp14:editId="36939FCA">
+            <wp:simplePos x="0" y="0"/>
+            <wp:positionH relativeFrom="column">
+              <wp:posOffset>1828800</wp:posOffset>
+            </wp:positionH>
+            <wp:positionV relativeFrom="paragraph">
+              <wp:posOffset>290830</wp:posOffset>
+            </wp:positionV>
+            <wp:extent cx="2263140" cy="6035040"/>
+            <wp:effectExtent l="0" t="0" r="3810" b="3810"/>
+            <wp:wrapTopAndBottom/>
+            <wp:docPr id="4" name="Picture 4"/>
+            <wp:cNvGraphicFramePr>
+              <a:graphicFrameLocks xmlns:a="http://schemas.openxmlformats.org/drawingml/2006/main" noChangeAspect="1"/>
+            </wp:cNvGraphicFramePr>
+            <a:graphic xmlns:a="http://schemas.openxmlformats.org/drawingml/2006/main">
+              <a:graphicData uri="http://schemas.openxmlformats.org/drawingml/2006/picture">
+                <pic:pic xmlns:pic="http://schemas.openxmlformats.org/drawingml/2006/picture">
+                  <pic:nvPicPr>
+                    <pic:cNvPr id="0" name="Picture 3"/>
+                    <pic:cNvPicPr>
+                      <a:picLocks noChangeAspect="1" noChangeArrowheads="1"/>
+                    </pic:cNvPicPr>
+                  </pic:nvPicPr>
+                  <pic:blipFill>
+                    <a:blip r:embed="rId17">
+                      <a:extLst>
+                        <a:ext uri="{28A0092B-C50C-407E-A947-70E740481C1C}">
+                          <a14:useLocalDpi xmlns:a14="http://schemas.microsoft.com/office/drawing/2010/main" val="0"/>
+                        </a:ext>
+                      </a:extLst>
+                    </a:blip>
+                    <a:srcRect/>
+                    <a:stretch>
+                      <a:fillRect/>
+                    </a:stretch>
+                  </pic:blipFill>
+                  <pic:spPr bwMode="auto">
+                    <a:xfrm>
+                      <a:off x="0" y="0"/>
+                      <a:ext cx="2263140" cy="6035040"/>
+                    </a:xfrm>
+                    <a:prstGeom prst="rect">
+                      <a:avLst/>
+                    </a:prstGeom>
+                    <a:noFill/>
+                    <a:ln>
+                      <a:noFill/>
+                    </a:ln>
+                  </pic:spPr>
+                </pic:pic>
+              </a:graphicData>
+            </a:graphic>
+            <wp14:sizeRelV relativeFrom="margin">
+              <wp14:pctHeight>0</wp14:pctHeight>
+            </wp14:sizeRelV>
+          </wp:anchor>
+        </w:drawing>
       </w:r>
     </w:p>
     <w:p>
       <w:pPr>
         <w:pStyle w:val="Heading3"/>
       </w:pPr>
-      <w:r>
-        <w:t>Security</w:t>
-      </w:r>
-    </w:p>
-    <w:p>
-      <w:pPr>
-        <w:ind w:left="720"/>
-      </w:pPr>
-      <w:r>
-        <w:t>Phiế</w:t>
-      </w:r>
-      <w:r>
-        <w:t>u xuất</w:t>
-      </w:r>
-      <w:r>
-        <w:t xml:space="preserve"> kho phải kê khai đúng tên hàng hóa, số lượng.</w:t>
-      </w:r>
-    </w:p>
-    <w:p>
-      <w:pPr>
-        <w:pStyle w:val="Heading3"/>
-      </w:pPr>
-      <w:r>
-        <w:t>Activity Diagram</w:t>
-      </w:r>
-    </w:p>
-    <w:p>
-      <w:pPr>
-        <w:pStyle w:val="Heading3"/>
-      </w:pPr>
-      <w:r>
-        <w:t>Sequence Diagram</w:t>
-      </w:r>
-    </w:p>
-    <w:p/>
-    <w:p/>
-    <w:p/>
-    <w:p>
       <w:r>
         <w:rPr>
           <w:noProof/>
         </w:rPr>
         <w:lastRenderedPageBreak/>
         <w:drawing>
-          <wp:inline distT="0" distB="0" distL="0" distR="0" wp14:anchorId="3043ECB1" wp14:editId="38DC1253">
+          <wp:anchor distT="0" distB="0" distL="114300" distR="114300" simplePos="0" relativeHeight="251661312" behindDoc="0" locked="0" layoutInCell="1" allowOverlap="1" wp14:anchorId="0A09766A" wp14:editId="281088F7">
+            <wp:simplePos x="0" y="0"/>
+            <wp:positionH relativeFrom="margin">
+              <wp:posOffset>129540</wp:posOffset>
+            </wp:positionH>
+            <wp:positionV relativeFrom="paragraph">
+              <wp:posOffset>270510</wp:posOffset>
+            </wp:positionV>
             <wp:extent cx="5724525" cy="5076825"/>
             <wp:effectExtent l="0" t="0" r="9525" b="9525"/>
+            <wp:wrapTopAndBottom/>
             <wp:docPr id="2" name="Picture 2"/>
             <wp:cNvGraphicFramePr>
               <a:graphicFrameLocks xmlns:a="http://schemas.openxmlformats.org/drawingml/2006/main" noChangeAspect="1"/>
@@ -3550,7 +3912,7 @@
                     </pic:cNvPicPr>
                   </pic:nvPicPr>
                   <pic:blipFill>
-                    <a:blip r:embed="rId16">
+                    <a:blip r:embed="rId18">
                       <a:extLst>
                         <a:ext uri="{28A0092B-C50C-407E-A947-70E740481C1C}">
                           <a14:useLocalDpi xmlns:a14="http://schemas.microsoft.com/office/drawing/2010/main" val="0"/>
@@ -3578,8 +3940,11 @@
                 </pic:pic>
               </a:graphicData>
             </a:graphic>
-          </wp:inline>
+          </wp:anchor>
         </w:drawing>
+      </w:r>
+      <w:r>
+        <w:t>Sequence Diagram</w:t>
       </w:r>
     </w:p>
     <w:p/>
@@ -3591,8 +3956,6 @@
     <w:p/>
     <w:p/>
     <w:p/>
-    <w:p/>
-    <w:p/>
     <w:p>
       <w:pPr>
         <w:pStyle w:val="Heading2"/>
@@ -3633,15 +3996,8 @@
         <w:rPr>
           <w:b/>
         </w:rPr>
-        <w:t>: UC1_1</w:t>
-      </w:r>
-    </w:p>
-    <w:p>
-      <w:pPr>
-        <w:rPr>
-          <w:b/>
-        </w:rPr>
-      </w:pPr>
+        <w:t>: UC3_3</w:t>
+      </w:r>
     </w:p>
     <w:p>
       <w:pPr>
@@ -3907,7 +4263,7 @@
           <w:szCs w:val="28"/>
         </w:rPr>
         <w:tab/>
-        <w:t>Precondition: Sau khi kiểm hàng, thống kê hàng hóa tại kho</w:t>
+        <w:t>Sau Khi quá trình nhập Kho [UC3_1] Hoàn tất</w:t>
       </w:r>
     </w:p>
     <w:p>
@@ -4184,12 +4540,9 @@
           <w:p>
             <w:pPr>
               <w:widowControl w:val="0"/>
-              <w:numPr>
-                <w:ilvl w:val="0"/>
-                <w:numId w:val="25"/>
-              </w:numPr>
               <w:suppressAutoHyphens/>
               <w:spacing w:before="0" w:after="0" w:line="276" w:lineRule="auto"/>
+              <w:ind w:left="360"/>
               <w:jc w:val="both"/>
               <w:rPr>
                 <w:rFonts w:ascii="Cambria" w:hAnsi="Cambria" w:cs="Cambria"/>
@@ -4244,7 +4597,7 @@
                 <w:szCs w:val="28"/>
               </w:rPr>
               <w:tab/>
-              <w:t xml:space="preserve">Mở form báo cáo, truy xuất lịch sử nhập hàng, xuất hàng </w:t>
+              <w:t xml:space="preserve">Mở form báo cáo, truy xuất lịch sử nhập hàng, xuất hàng theo thời gian và hiển thị trên </w:t>
             </w:r>
             <w:r>
               <w:rPr>
@@ -4253,7 +4606,7 @@
                 <w:szCs w:val="28"/>
               </w:rPr>
               <w:lastRenderedPageBreak/>
-              <w:t>theo thời gian và hiển thị trên giao diện</w:t>
+              <w:t>giao diện</w:t>
             </w:r>
           </w:p>
         </w:tc>
@@ -4329,12 +4682,9 @@
           <w:p>
             <w:pPr>
               <w:widowControl w:val="0"/>
-              <w:numPr>
-                <w:ilvl w:val="0"/>
-                <w:numId w:val="25"/>
-              </w:numPr>
               <w:suppressAutoHyphens/>
               <w:spacing w:before="0" w:after="0" w:line="276" w:lineRule="auto"/>
+              <w:ind w:left="360"/>
               <w:jc w:val="both"/>
               <w:rPr>
                 <w:rFonts w:ascii="Cambria" w:hAnsi="Cambria" w:cs="Cambria"/>
@@ -4366,12 +4716,9 @@
           <w:p>
             <w:pPr>
               <w:widowControl w:val="0"/>
-              <w:numPr>
-                <w:ilvl w:val="0"/>
-                <w:numId w:val="25"/>
-              </w:numPr>
               <w:suppressAutoHyphens/>
               <w:spacing w:before="0" w:after="0" w:line="276" w:lineRule="auto"/>
+              <w:ind w:left="360"/>
               <w:jc w:val="both"/>
               <w:rPr>
                 <w:rFonts w:ascii="Cambria" w:hAnsi="Cambria" w:cs="Cambria"/>
@@ -4501,12 +4848,9 @@
           <w:p>
             <w:pPr>
               <w:widowControl w:val="0"/>
-              <w:numPr>
-                <w:ilvl w:val="0"/>
-                <w:numId w:val="25"/>
-              </w:numPr>
               <w:suppressAutoHyphens/>
               <w:spacing w:before="0" w:after="0" w:line="276" w:lineRule="auto"/>
+              <w:ind w:left="360"/>
               <w:jc w:val="both"/>
               <w:rPr>
                 <w:rFonts w:ascii="Cambria" w:hAnsi="Cambria" w:cs="Cambria"/>
@@ -4538,12 +4882,9 @@
           <w:p>
             <w:pPr>
               <w:widowControl w:val="0"/>
-              <w:numPr>
-                <w:ilvl w:val="0"/>
-                <w:numId w:val="25"/>
-              </w:numPr>
               <w:suppressAutoHyphens/>
               <w:spacing w:before="0" w:after="0" w:line="276" w:lineRule="auto"/>
+              <w:ind w:left="360"/>
               <w:jc w:val="both"/>
               <w:rPr>
                 <w:rFonts w:ascii="Cambria" w:hAnsi="Cambria" w:cs="Cambria"/>
@@ -4624,12 +4965,9 @@
           <w:p>
             <w:pPr>
               <w:widowControl w:val="0"/>
-              <w:numPr>
-                <w:ilvl w:val="0"/>
-                <w:numId w:val="25"/>
-              </w:numPr>
               <w:suppressAutoHyphens/>
               <w:spacing w:before="0" w:after="0" w:line="276" w:lineRule="auto"/>
+              <w:ind w:left="360"/>
               <w:jc w:val="both"/>
               <w:rPr>
                 <w:rFonts w:ascii="Cambria" w:hAnsi="Cambria" w:cs="Cambria"/>
@@ -4703,7 +5041,7 @@
         <w:pStyle w:val="ListNumber"/>
         <w:numPr>
           <w:ilvl w:val="0"/>
-          <w:numId w:val="11"/>
+          <w:numId w:val="27"/>
         </w:numPr>
         <w:rPr>
           <w:sz w:val="28"/>
@@ -4721,6 +5059,24 @@
           <w:sz w:val="28"/>
         </w:rPr>
         <w:t>: Đường truyền mạng gặp vấn để</w:t>
+      </w:r>
+    </w:p>
+    <w:p>
+      <w:pPr>
+        <w:pStyle w:val="ListNumber"/>
+        <w:numPr>
+          <w:ilvl w:val="1"/>
+          <w:numId w:val="27"/>
+        </w:numPr>
+        <w:rPr>
+          <w:sz w:val="28"/>
+        </w:rPr>
+      </w:pPr>
+      <w:r>
+        <w:rPr>
+          <w:sz w:val="28"/>
+        </w:rPr>
+        <w:t>Yêu cầu bộ phận kỹ thuật kiểm tra lại đường truyển mạng.</w:t>
       </w:r>
     </w:p>
     <w:p>
@@ -4728,18 +5084,54 @@
         <w:pStyle w:val="ListNumber"/>
         <w:numPr>
           <w:ilvl w:val="0"/>
-          <w:numId w:val="0"/>
+          <w:numId w:val="27"/>
         </w:numPr>
-        <w:ind w:left="360"/>
         <w:rPr>
           <w:sz w:val="28"/>
         </w:rPr>
       </w:pPr>
       <w:r>
         <w:rPr>
+          <w:b/>
           <w:sz w:val="28"/>
         </w:rPr>
-        <w:t>Yêu cầu bộ phận kỹ thuật kiểm tra lại đường truyển mạng.</w:t>
+        <w:t>Exception</w:t>
+      </w:r>
+      <w:r>
+        <w:rPr>
+          <w:sz w:val="28"/>
+        </w:rPr>
+        <w:t>:</w:t>
+      </w:r>
+      <w:r>
+        <w:rPr>
+          <w:sz w:val="28"/>
+        </w:rPr>
+        <w:t xml:space="preserve"> </w:t>
+      </w:r>
+      <w:r>
+        <w:rPr>
+          <w:sz w:val="28"/>
+        </w:rPr>
+        <w:t>Kê khai sai số lượng, tên hàng hóa</w:t>
+      </w:r>
+    </w:p>
+    <w:p>
+      <w:pPr>
+        <w:pStyle w:val="ListNumber"/>
+        <w:numPr>
+          <w:ilvl w:val="1"/>
+          <w:numId w:val="27"/>
+        </w:numPr>
+        <w:rPr>
+          <w:sz w:val="28"/>
+        </w:rPr>
+      </w:pPr>
+      <w:r>
+        <w:rPr>
+          <w:sz w:val="28"/>
+        </w:rPr>
+        <w:t>Yêu cầu kiểm tra lại và bổ sung (nếu có)</w:t>
       </w:r>
     </w:p>
     <w:p>
@@ -4747,7 +5139,7 @@
         <w:pStyle w:val="ListNumber"/>
         <w:numPr>
           <w:ilvl w:val="0"/>
-          <w:numId w:val="11"/>
+          <w:numId w:val="27"/>
         </w:numPr>
         <w:rPr>
           <w:sz w:val="28"/>
@@ -4755,19 +5147,31 @@
       </w:pPr>
       <w:r>
         <w:rPr>
+          <w:b/>
           <w:sz w:val="28"/>
         </w:rPr>
-        <w:t>Exception:Kê khai sai số lượng, tên hàng hóa</w:t>
+        <w:t>Alternate</w:t>
+      </w:r>
+      <w:r>
+        <w:rPr>
+          <w:sz w:val="28"/>
+        </w:rPr>
+        <w:t xml:space="preserve">:  </w:t>
+      </w:r>
+      <w:r>
+        <w:rPr>
+          <w:sz w:val="28"/>
+        </w:rPr>
+        <w:t>Nếu có lỗi nhập thông tin sai, hiển thị trên giao diện</w:t>
       </w:r>
     </w:p>
     <w:p>
       <w:pPr>
         <w:pStyle w:val="ListNumber"/>
         <w:numPr>
-          <w:ilvl w:val="0"/>
-          <w:numId w:val="0"/>
+          <w:ilvl w:val="1"/>
+          <w:numId w:val="27"/>
         </w:numPr>
-        <w:ind w:left="360"/>
         <w:rPr>
           <w:sz w:val="28"/>
         </w:rPr>
@@ -4776,68 +5180,6 @@
         <w:rPr>
           <w:sz w:val="28"/>
         </w:rPr>
-        <w:t>Yêu cầu kiểm tra lại và bổ sung (nếu có)</w:t>
-      </w:r>
-    </w:p>
-    <w:p>
-      <w:pPr>
-        <w:pStyle w:val="ListNumber"/>
-        <w:numPr>
-          <w:ilvl w:val="0"/>
-          <w:numId w:val="0"/>
-        </w:numPr>
-        <w:ind w:left="360"/>
-        <w:rPr>
-          <w:sz w:val="28"/>
-        </w:rPr>
-      </w:pPr>
-      <w:r>
-        <w:rPr>
-          <w:sz w:val="28"/>
-        </w:rPr>
-        <w:t xml:space="preserve">Alternate flow:  </w:t>
-      </w:r>
-      <w:r>
-        <w:rPr>
-          <w:sz w:val="28"/>
-        </w:rPr>
-        <w:t>Nếu có lỗi nhập thông tin sai, hiển thị trên giao diện</w:t>
-      </w:r>
-    </w:p>
-    <w:p>
-      <w:pPr>
-        <w:pStyle w:val="ListNumber"/>
-        <w:numPr>
-          <w:ilvl w:val="0"/>
-          <w:numId w:val="0"/>
-        </w:numPr>
-        <w:ind w:left="360"/>
-        <w:rPr>
-          <w:sz w:val="28"/>
-        </w:rPr>
-      </w:pPr>
-      <w:r>
-        <w:rPr>
-          <w:sz w:val="28"/>
-        </w:rPr>
-        <w:tab/>
-      </w:r>
-      <w:r>
-        <w:rPr>
-          <w:sz w:val="28"/>
-        </w:rPr>
-        <w:tab/>
-      </w:r>
-      <w:r>
-        <w:rPr>
-          <w:sz w:val="28"/>
-        </w:rPr>
-        <w:tab/>
-      </w:r>
-      <w:r>
-        <w:rPr>
-          <w:sz w:val="28"/>
-        </w:rPr>
         <w:t>Kiểm tra và nhập lại thông tin hang hóa</w:t>
       </w:r>
     </w:p>
@@ -4851,6 +5193,14 @@
     </w:p>
     <w:p>
       <w:pPr>
+        <w:ind w:left="720"/>
+      </w:pPr>
+      <w:r>
+        <w:t>Xây Dựng Báo cáo thành công.</w:t>
+      </w:r>
+    </w:p>
+    <w:p>
+      <w:pPr>
         <w:pStyle w:val="Heading3"/>
       </w:pPr>
       <w:r>
@@ -4875,6 +5225,14 @@
     </w:p>
     <w:p>
       <w:pPr>
+        <w:ind w:left="720"/>
+      </w:pPr>
+      <w:r>
+        <w:t>Có bất kỳ Exception nào trong mục [3.3.6] xảy ra</w:t>
+      </w:r>
+    </w:p>
+    <w:p>
+      <w:pPr>
         <w:pStyle w:val="Heading3"/>
       </w:pPr>
       <w:r>
@@ -4883,6 +5241,14 @@
     </w:p>
     <w:p>
       <w:pPr>
+        <w:ind w:left="720"/>
+      </w:pPr>
+      <w:r>
+        <w:t>Quá trình Thực hiện từ 5-10 phút.</w:t>
+      </w:r>
+    </w:p>
+    <w:p>
+      <w:pPr>
         <w:pStyle w:val="Heading3"/>
       </w:pPr>
       <w:r>
@@ -4894,7 +5260,13 @@
         <w:ind w:left="720"/>
       </w:pPr>
       <w:r>
-        <w:t>Sau 10p kiểm tra phải xuất báo cáo để xuất hay nhập kho</w:t>
+        <w:t>Sau</w:t>
+      </w:r>
+      <w:r>
+        <w:t xml:space="preserve"> tối đa</w:t>
+      </w:r>
+      <w:r>
+        <w:t xml:space="preserve"> 10p kiểm tra phải xuất báo cáo để xuất hay nhập kho</w:t>
       </w:r>
     </w:p>
     <w:p>
@@ -4908,6 +5280,9 @@
     <w:p>
       <w:r>
         <w:t>Thông tin phải khớp với sản phẩm</w:t>
+      </w:r>
+      <w:r>
+        <w:t>, và phải được bảo mật, không để lộ ra ngoài.</w:t>
       </w:r>
     </w:p>
     <w:p>
@@ -4921,9 +5296,68 @@
     </w:p>
     <w:p>
       <w:pPr>
+        <w:ind w:left="720"/>
+      </w:pPr>
+      <w:r>
+        <w:rPr>
+          <w:noProof/>
+        </w:rPr>
+        <w:drawing>
+          <wp:inline distT="0" distB="0" distL="0" distR="0">
+            <wp:extent cx="2293620" cy="4000500"/>
+            <wp:effectExtent l="0" t="0" r="0" b="0"/>
+            <wp:docPr id="7" name="Picture 7"/>
+            <wp:cNvGraphicFramePr>
+              <a:graphicFrameLocks xmlns:a="http://schemas.openxmlformats.org/drawingml/2006/main" noChangeAspect="1"/>
+            </wp:cNvGraphicFramePr>
+            <a:graphic xmlns:a="http://schemas.openxmlformats.org/drawingml/2006/main">
+              <a:graphicData uri="http://schemas.openxmlformats.org/drawingml/2006/picture">
+                <pic:pic xmlns:pic="http://schemas.openxmlformats.org/drawingml/2006/picture">
+                  <pic:nvPicPr>
+                    <pic:cNvPr id="0" name="Picture 6"/>
+                    <pic:cNvPicPr>
+                      <a:picLocks noChangeAspect="1" noChangeArrowheads="1"/>
+                    </pic:cNvPicPr>
+                  </pic:nvPicPr>
+                  <pic:blipFill>
+                    <a:blip r:embed="rId19">
+                      <a:extLst>
+                        <a:ext uri="{28A0092B-C50C-407E-A947-70E740481C1C}">
+                          <a14:useLocalDpi xmlns:a14="http://schemas.microsoft.com/office/drawing/2010/main" val="0"/>
+                        </a:ext>
+                      </a:extLst>
+                    </a:blip>
+                    <a:srcRect/>
+                    <a:stretch>
+                      <a:fillRect/>
+                    </a:stretch>
+                  </pic:blipFill>
+                  <pic:spPr bwMode="auto">
+                    <a:xfrm>
+                      <a:off x="0" y="0"/>
+                      <a:ext cx="2293620" cy="4000500"/>
+                    </a:xfrm>
+                    <a:prstGeom prst="rect">
+                      <a:avLst/>
+                    </a:prstGeom>
+                    <a:noFill/>
+                    <a:ln>
+                      <a:noFill/>
+                    </a:ln>
+                  </pic:spPr>
+                </pic:pic>
+              </a:graphicData>
+            </a:graphic>
+          </wp:inline>
+        </w:drawing>
+      </w:r>
+    </w:p>
+    <w:p>
+      <w:pPr>
         <w:pStyle w:val="Heading3"/>
       </w:pPr>
       <w:r>
+        <w:lastRenderedPageBreak/>
         <w:t>Sequence Diagram</w:t>
       </w:r>
     </w:p>
@@ -4951,7 +5385,7 @@
                     </pic:cNvPicPr>
                   </pic:nvPicPr>
                   <pic:blipFill>
-                    <a:blip r:embed="rId17">
+                    <a:blip r:embed="rId20">
                       <a:extLst>
                         <a:ext uri="{28A0092B-C50C-407E-A947-70E740481C1C}">
                           <a14:useLocalDpi xmlns:a14="http://schemas.microsoft.com/office/drawing/2010/main" val="0"/>
@@ -4984,21 +5418,13 @@
       </w:r>
     </w:p>
     <w:p/>
-    <w:p>
-      <w:pPr>
-        <w:ind w:left="720"/>
-      </w:pPr>
-    </w:p>
-    <w:p/>
-    <w:p/>
     <w:sectPr>
-      <w:headerReference w:type="first" r:id="rId18"/>
-      <w:footerReference w:type="first" r:id="rId19"/>
+      <w:headerReference w:type="first" r:id="rId21"/>
+      <w:footerReference w:type="first" r:id="rId22"/>
       <w:pgSz w:w="12240" w:h="15840"/>
       <w:pgMar w:top="1080" w:right="1080" w:bottom="1080" w:left="1080" w:header="720" w:footer="720" w:gutter="0"/>
       <w:pgNumType w:start="0"/>
       <w:cols w:space="720"/>
-      <w:titlePg/>
       <w:docGrid w:linePitch="360"/>
     </w:sectPr>
   </w:body>
@@ -5183,7 +5609,7 @@
               <w:noProof/>
               <w:sz w:val="20"/>
             </w:rPr>
-            <w:t>10</w:t>
+            <w:t>0</w:t>
           </w:r>
           <w:r>
             <w:rPr>
@@ -5416,7 +5842,13 @@
     </w:r>
     <w:r>
       <w:br/>
-      <w:t>Mã Tài Liệu: [REQ_1]</w:t>
+      <w:t>Mã Tài Liệ</w:t>
+    </w:r>
+    <w:r>
+      <w:t>u: [REQ_3</w:t>
+    </w:r>
+    <w:r>
+      <w:t>]</w:t>
     </w:r>
   </w:p>
   <w:p>
@@ -6104,6 +6536,119 @@
     </w:lvl>
   </w:abstractNum>
   <w:abstractNum w:abstractNumId="14" w15:restartNumberingAfterBreak="0">
+    <w:nsid w:val="1DD53A0A"/>
+    <w:multiLevelType w:val="hybridMultilevel"/>
+    <w:tmpl w:val="AFC6D5DA"/>
+    <w:lvl w:ilvl="0" w:tplc="04090001">
+      <w:start w:val="1"/>
+      <w:numFmt w:val="bullet"/>
+      <w:lvlText w:val=""/>
+      <w:lvlJc w:val="left"/>
+      <w:pPr>
+        <w:ind w:left="720" w:hanging="360"/>
+      </w:pPr>
+      <w:rPr>
+        <w:rFonts w:ascii="Symbol" w:hAnsi="Symbol" w:hint="default"/>
+      </w:rPr>
+    </w:lvl>
+    <w:lvl w:ilvl="1" w:tplc="04090003">
+      <w:start w:val="1"/>
+      <w:numFmt w:val="bullet"/>
+      <w:lvlText w:val="o"/>
+      <w:lvlJc w:val="left"/>
+      <w:pPr>
+        <w:ind w:left="1440" w:hanging="360"/>
+      </w:pPr>
+      <w:rPr>
+        <w:rFonts w:ascii="Courier New" w:hAnsi="Courier New" w:cs="Courier New" w:hint="default"/>
+      </w:rPr>
+    </w:lvl>
+    <w:lvl w:ilvl="2" w:tplc="04090005">
+      <w:start w:val="1"/>
+      <w:numFmt w:val="bullet"/>
+      <w:lvlText w:val=""/>
+      <w:lvlJc w:val="left"/>
+      <w:pPr>
+        <w:ind w:left="2160" w:hanging="360"/>
+      </w:pPr>
+      <w:rPr>
+        <w:rFonts w:ascii="Wingdings" w:hAnsi="Wingdings" w:hint="default"/>
+      </w:rPr>
+    </w:lvl>
+    <w:lvl w:ilvl="3" w:tplc="04090001">
+      <w:start w:val="1"/>
+      <w:numFmt w:val="bullet"/>
+      <w:lvlText w:val=""/>
+      <w:lvlJc w:val="left"/>
+      <w:pPr>
+        <w:ind w:left="2880" w:hanging="360"/>
+      </w:pPr>
+      <w:rPr>
+        <w:rFonts w:ascii="Symbol" w:hAnsi="Symbol" w:hint="default"/>
+      </w:rPr>
+    </w:lvl>
+    <w:lvl w:ilvl="4" w:tplc="04090003" w:tentative="1">
+      <w:start w:val="1"/>
+      <w:numFmt w:val="bullet"/>
+      <w:lvlText w:val="o"/>
+      <w:lvlJc w:val="left"/>
+      <w:pPr>
+        <w:ind w:left="3600" w:hanging="360"/>
+      </w:pPr>
+      <w:rPr>
+        <w:rFonts w:ascii="Courier New" w:hAnsi="Courier New" w:cs="Courier New" w:hint="default"/>
+      </w:rPr>
+    </w:lvl>
+    <w:lvl w:ilvl="5" w:tplc="04090005" w:tentative="1">
+      <w:start w:val="1"/>
+      <w:numFmt w:val="bullet"/>
+      <w:lvlText w:val=""/>
+      <w:lvlJc w:val="left"/>
+      <w:pPr>
+        <w:ind w:left="4320" w:hanging="360"/>
+      </w:pPr>
+      <w:rPr>
+        <w:rFonts w:ascii="Wingdings" w:hAnsi="Wingdings" w:hint="default"/>
+      </w:rPr>
+    </w:lvl>
+    <w:lvl w:ilvl="6" w:tplc="04090001" w:tentative="1">
+      <w:start w:val="1"/>
+      <w:numFmt w:val="bullet"/>
+      <w:lvlText w:val=""/>
+      <w:lvlJc w:val="left"/>
+      <w:pPr>
+        <w:ind w:left="5040" w:hanging="360"/>
+      </w:pPr>
+      <w:rPr>
+        <w:rFonts w:ascii="Symbol" w:hAnsi="Symbol" w:hint="default"/>
+      </w:rPr>
+    </w:lvl>
+    <w:lvl w:ilvl="7" w:tplc="04090003" w:tentative="1">
+      <w:start w:val="1"/>
+      <w:numFmt w:val="bullet"/>
+      <w:lvlText w:val="o"/>
+      <w:lvlJc w:val="left"/>
+      <w:pPr>
+        <w:ind w:left="5760" w:hanging="360"/>
+      </w:pPr>
+      <w:rPr>
+        <w:rFonts w:ascii="Courier New" w:hAnsi="Courier New" w:cs="Courier New" w:hint="default"/>
+      </w:rPr>
+    </w:lvl>
+    <w:lvl w:ilvl="8" w:tplc="04090005" w:tentative="1">
+      <w:start w:val="1"/>
+      <w:numFmt w:val="bullet"/>
+      <w:lvlText w:val=""/>
+      <w:lvlJc w:val="left"/>
+      <w:pPr>
+        <w:ind w:left="6480" w:hanging="360"/>
+      </w:pPr>
+      <w:rPr>
+        <w:rFonts w:ascii="Wingdings" w:hAnsi="Wingdings" w:hint="default"/>
+      </w:rPr>
+    </w:lvl>
+  </w:abstractNum>
+  <w:abstractNum w:abstractNumId="15" w15:restartNumberingAfterBreak="0">
     <w:nsid w:val="25847FF8"/>
     <w:multiLevelType w:val="hybridMultilevel"/>
     <w:tmpl w:val="49A252F4"/>
@@ -6216,7 +6761,7 @@
       </w:rPr>
     </w:lvl>
   </w:abstractNum>
-  <w:abstractNum w:abstractNumId="15" w15:restartNumberingAfterBreak="0">
+  <w:abstractNum w:abstractNumId="16" w15:restartNumberingAfterBreak="0">
     <w:nsid w:val="2AB17A9B"/>
     <w:multiLevelType w:val="multilevel"/>
     <w:tmpl w:val="0409001D"/>
@@ -6308,7 +6853,7 @@
       </w:pPr>
     </w:lvl>
   </w:abstractNum>
-  <w:abstractNum w:abstractNumId="16" w15:restartNumberingAfterBreak="0">
+  <w:abstractNum w:abstractNumId="17" w15:restartNumberingAfterBreak="0">
     <w:nsid w:val="34C814BD"/>
     <w:multiLevelType w:val="multilevel"/>
     <w:tmpl w:val="47B45062"/>
@@ -6403,7 +6948,7 @@
       </w:pPr>
     </w:lvl>
   </w:abstractNum>
-  <w:abstractNum w:abstractNumId="17" w15:restartNumberingAfterBreak="0">
+  <w:abstractNum w:abstractNumId="18" w15:restartNumberingAfterBreak="0">
     <w:nsid w:val="56D60B2A"/>
     <w:multiLevelType w:val="hybridMultilevel"/>
     <w:tmpl w:val="FD2632F0"/>
@@ -6516,7 +7061,7 @@
       </w:rPr>
     </w:lvl>
   </w:abstractNum>
-  <w:abstractNum w:abstractNumId="18" w15:restartNumberingAfterBreak="0">
+  <w:abstractNum w:abstractNumId="19" w15:restartNumberingAfterBreak="0">
     <w:nsid w:val="599E5E49"/>
     <w:multiLevelType w:val="hybridMultilevel"/>
     <w:tmpl w:val="9D869EE6"/>
@@ -6629,7 +7174,7 @@
       </w:rPr>
     </w:lvl>
   </w:abstractNum>
-  <w:abstractNum w:abstractNumId="19" w15:restartNumberingAfterBreak="0">
+  <w:abstractNum w:abstractNumId="20" w15:restartNumberingAfterBreak="0">
     <w:nsid w:val="649E48E8"/>
     <w:multiLevelType w:val="multilevel"/>
     <w:tmpl w:val="48265DEC"/>
@@ -6742,7 +7287,7 @@
       </w:pPr>
     </w:lvl>
   </w:abstractNum>
-  <w:abstractNum w:abstractNumId="20" w15:restartNumberingAfterBreak="0">
+  <w:abstractNum w:abstractNumId="21" w15:restartNumberingAfterBreak="0">
     <w:nsid w:val="737A4E73"/>
     <w:multiLevelType w:val="hybridMultilevel"/>
     <w:tmpl w:val="1072315C"/>
@@ -6856,7 +7401,7 @@
       </w:rPr>
     </w:lvl>
   </w:abstractNum>
-  <w:abstractNum w:abstractNumId="21" w15:restartNumberingAfterBreak="0">
+  <w:abstractNum w:abstractNumId="22" w15:restartNumberingAfterBreak="0">
     <w:nsid w:val="76365A5B"/>
     <w:multiLevelType w:val="hybridMultilevel"/>
     <w:tmpl w:val="27C28CC0"/>
@@ -6969,7 +7514,7 @@
       </w:rPr>
     </w:lvl>
   </w:abstractNum>
-  <w:abstractNum w:abstractNumId="22" w15:restartNumberingAfterBreak="0">
+  <w:abstractNum w:abstractNumId="23" w15:restartNumberingAfterBreak="0">
     <w:nsid w:val="7F1E6C86"/>
     <w:multiLevelType w:val="hybridMultilevel"/>
     <w:tmpl w:val="535A0DE6"/>
@@ -7083,7 +7628,7 @@
     </w:lvl>
   </w:abstractNum>
   <w:num w:numId="1">
-    <w:abstractNumId w:val="15"/>
+    <w:abstractNumId w:val="16"/>
   </w:num>
   <w:num w:numId="2">
     <w:abstractNumId w:val="6"/>
@@ -7095,10 +7640,10 @@
     <w:abstractNumId w:val="4"/>
   </w:num>
   <w:num w:numId="5">
-    <w:abstractNumId w:val="20"/>
+    <w:abstractNumId w:val="21"/>
   </w:num>
   <w:num w:numId="6">
-    <w:abstractNumId w:val="16"/>
+    <w:abstractNumId w:val="17"/>
   </w:num>
   <w:num w:numId="7">
     <w:abstractNumId w:val="9"/>
@@ -7128,13 +7673,13 @@
     </w:lvlOverride>
   </w:num>
   <w:num w:numId="14">
-    <w:abstractNumId w:val="14"/>
+    <w:abstractNumId w:val="15"/>
   </w:num>
   <w:num w:numId="15">
-    <w:abstractNumId w:val="22"/>
+    <w:abstractNumId w:val="23"/>
   </w:num>
   <w:num w:numId="16">
-    <w:abstractNumId w:val="18"/>
+    <w:abstractNumId w:val="19"/>
   </w:num>
   <w:num w:numId="17">
     <w:abstractNumId w:val="11"/>
@@ -7149,22 +7694,25 @@
     <w:abstractNumId w:val="0"/>
   </w:num>
   <w:num w:numId="21">
-    <w:abstractNumId w:val="21"/>
+    <w:abstractNumId w:val="22"/>
   </w:num>
   <w:num w:numId="22">
     <w:abstractNumId w:val="12"/>
   </w:num>
   <w:num w:numId="23">
-    <w:abstractNumId w:val="17"/>
+    <w:abstractNumId w:val="18"/>
   </w:num>
   <w:num w:numId="24">
     <w:abstractNumId w:val="10"/>
   </w:num>
   <w:num w:numId="25">
-    <w:abstractNumId w:val="19"/>
+    <w:abstractNumId w:val="20"/>
   </w:num>
   <w:num w:numId="26">
     <w:abstractNumId w:val="13"/>
+  </w:num>
+  <w:num w:numId="27">
+    <w:abstractNumId w:val="14"/>
   </w:num>
   <w:numIdMacAtCleanup w:val="17"/>
 </w:numbering>
@@ -9771,7 +10319,7 @@
 </file>
 
 <file path=customXml/itemProps2.xml><?xml version="1.0" encoding="utf-8"?>
-<ds:datastoreItem xmlns:ds="http://schemas.openxmlformats.org/officeDocument/2006/customXml" ds:itemID="{43017234-2211-4F9F-8794-ECC1A49C6311}">
+<ds:datastoreItem xmlns:ds="http://schemas.openxmlformats.org/officeDocument/2006/customXml" ds:itemID="{855DC22C-CE94-4BD6-8951-B05B5DF9A5FA}">
   <ds:schemaRefs>
     <ds:schemaRef ds:uri="http://schemas.openxmlformats.org/officeDocument/2006/bibliography"/>
   </ds:schemaRefs>

</xml_diff>